<commit_message>
OER_DE_2016 in Demo updated
</commit_message>
<xml_diff>
--- a/demo/OER_DE_2016/OER_DE_2016_docx2col.docx
+++ b/demo/OER_DE_2016/OER_DE_2016_docx2col.docx
@@ -2,32 +2,6 @@
 <file path=word/document.xml><?xml version="1.0" encoding="utf-8"?>
 <w:document xmlns:w="http://schemas.openxmlformats.org/wordprocessingml/2006/main" xmlns:m="http://schemas.openxmlformats.org/officeDocument/2006/math" xmlns:r="http://schemas.openxmlformats.org/officeDocument/2006/relationships" xmlns:o="urn:schemas-microsoft-com:office:office" xmlns:v="urn:schemas-microsoft-com:vml" xmlns:w10="urn:schemas-microsoft-com:office:word" xmlns:a="http://schemas.openxmlformats.org/drawingml/2006/main" xmlns:pic="http://schemas.openxmlformats.org/drawingml/2006/picture" xmlns:wp="http://schemas.openxmlformats.org/drawingml/2006/wordprocessingDrawing">
   <w:body>
-    <w:sdt>
-      <w:sdtPr>
-        <w:docPartObj>
-          <w:docPartGallery w:val="Table of Contents"/>
-          <w:docPartUnique/>
-        </w:docPartObj>
-      </w:sdtPr>
-      <w:sdtContent>
-        <w:p>
-          <w:pPr>
-            <w:pStyle w:val="Inhaltsverzeichnisberschrift"/>
-          </w:pPr>
-          <w:r>
-            <w:t xml:space="preserve">Table of Contents</w:t>
-          </w:r>
-        </w:p>
-        <w:p>
-          <w:r>
-            <w:fldChar w:fldCharType="begin" w:dirty="true"/>
-            <w:instrText xml:space="preserve">TOC \o "1-3" \h \z \u</w:instrText>
-            <w:fldChar w:fldCharType="separate"/>
-            <w:fldChar w:fldCharType="end"/>
-          </w:r>
-        </w:p>
-      </w:sdtContent>
-    </w:sdt>
     <w:p>
       <w:pPr>
         <w:pStyle w:val="berschrift2"/>
@@ -314,13 +288,55 @@
       <w:pPr>
         <w:pStyle w:val="Figure"/>
       </w:pPr>
+      <w:r>
+        <w:drawing>
+          <wp:inline>
+            <wp:extent cx="6667500" cy="4300791"/>
+            <wp:effectExtent b="0" l="0" r="0" t="0"/>
+            <wp:docPr descr="" title="" id="1" name="Picture"/>
+            <a:graphic>
+              <a:graphicData uri="http://schemas.openxmlformats.org/drawingml/2006/picture">
+                <pic:pic>
+                  <pic:nvPicPr>
+                    <pic:cNvPr descr="./images/PanDocElectronMain.png" id="0" name="Picture"/>
+                    <pic:cNvPicPr>
+                      <a:picLocks noChangeArrowheads="1" noChangeAspect="1"/>
+                    </pic:cNvPicPr>
+                  </pic:nvPicPr>
+                  <pic:blipFill>
+                    <a:blip r:embed="rId26"/>
+                    <a:stretch>
+                      <a:fillRect/>
+                    </a:stretch>
+                  </pic:blipFill>
+                  <pic:spPr bwMode="auto">
+                    <a:xfrm>
+                      <a:off x="0" y="0"/>
+                      <a:ext cx="6667500" cy="4300791"/>
+                    </a:xfrm>
+                    <a:prstGeom prst="rect">
+                      <a:avLst/>
+                    </a:prstGeom>
+                    <a:noFill/>
+                    <a:ln w="9525">
+                      <a:noFill/>
+                      <a:headEnd/>
+                      <a:tailEnd/>
+                    </a:ln>
+                  </pic:spPr>
+                </pic:pic>
+              </a:graphicData>
+            </a:graphic>
+          </wp:inline>
+        </w:drawing>
+      </w:r>
     </w:p>
     <w:p>
       <w:pPr>
         <w:pStyle w:val="berschrift2"/>
       </w:pPr>
-      <w:bookmarkStart w:id="26" w:name="pandoc-electron-1"/>
-      <w:bookmarkEnd w:id="26"/>
+      <w:bookmarkStart w:id="27" w:name="pandoc-electron-1"/>
+      <w:bookmarkEnd w:id="27"/>
       <w:r>
         <w:t xml:space="preserve">PanDoc Electron</w:t>
       </w:r>
@@ -329,6 +345,48 @@
       <w:pPr>
         <w:pStyle w:val="Figure"/>
       </w:pPr>
+      <w:r>
+        <w:drawing>
+          <wp:inline>
+            <wp:extent cx="6667500" cy="4300791"/>
+            <wp:effectExtent b="0" l="0" r="0" t="0"/>
+            <wp:docPr descr="" title="" id="1" name="Picture"/>
+            <a:graphic>
+              <a:graphicData uri="http://schemas.openxmlformats.org/drawingml/2006/picture">
+                <pic:pic>
+                  <pic:nvPicPr>
+                    <pic:cNvPr descr="./images/PanDocElectronMain.png" id="0" name="Picture"/>
+                    <pic:cNvPicPr>
+                      <a:picLocks noChangeArrowheads="1" noChangeAspect="1"/>
+                    </pic:cNvPicPr>
+                  </pic:nvPicPr>
+                  <pic:blipFill>
+                    <a:blip r:embed="rId26"/>
+                    <a:stretch>
+                      <a:fillRect/>
+                    </a:stretch>
+                  </pic:blipFill>
+                  <pic:spPr bwMode="auto">
+                    <a:xfrm>
+                      <a:off x="0" y="0"/>
+                      <a:ext cx="6667500" cy="4300791"/>
+                    </a:xfrm>
+                    <a:prstGeom prst="rect">
+                      <a:avLst/>
+                    </a:prstGeom>
+                    <a:noFill/>
+                    <a:ln w="9525">
+                      <a:noFill/>
+                      <a:headEnd/>
+                      <a:tailEnd/>
+                    </a:ln>
+                  </pic:spPr>
+                </pic:pic>
+              </a:graphicData>
+            </a:graphic>
+          </wp:inline>
+        </w:drawing>
+      </w:r>
     </w:p>
     <w:p>
       <w:pPr>
@@ -368,8 +426,8 @@
       <w:r>
         <w:t xml:space="preserve"> </w:t>
       </w:r>
-      <w:hyperlink r:id="rId27">
-        <w:hyperlink r:id="rId27">
+      <w:hyperlink r:id="rId28">
+        <w:hyperlink r:id="rId28">
           <w:r>
             <w:rPr>
               <w:rStyle w:val="Hyperlink"/>
@@ -384,8 +442,8 @@
       <w:pPr>
         <w:pStyle w:val="berschrift2"/>
       </w:pPr>
-      <w:bookmarkStart w:id="28" w:name="reveal-präsentationen"/>
-      <w:bookmarkEnd w:id="28"/>
+      <w:bookmarkStart w:id="29" w:name="reveal-präsentationen"/>
+      <w:bookmarkEnd w:id="29"/>
       <w:r>
         <w:t xml:space="preserve">Reveal-Präsentationen</w:t>
       </w:r>
@@ -404,7 +462,7 @@
       <w:r>
         <w:t xml:space="preserve"> </w:t>
       </w:r>
-      <w:hyperlink r:id="rId29">
+      <w:hyperlink r:id="rId30">
         <w:r>
           <w:rPr>
             <w:rStyle w:val="Hyperlink"/>
@@ -442,7 +500,7 @@
       <w:r>
         <w:t xml:space="preserve"> </w:t>
       </w:r>
-      <w:hyperlink r:id="rId30">
+      <w:hyperlink r:id="rId31">
         <w:r>
           <w:rPr>
             <w:rStyle w:val="Hyperlink"/>
@@ -465,7 +523,7 @@
       <w:r>
         <w:t xml:space="preserve"> </w:t>
       </w:r>
-      <w:hyperlink r:id="rId31">
+      <w:hyperlink r:id="rId32">
         <w:r>
           <w:rPr>
             <w:rStyle w:val="Hyperlink"/>
@@ -478,8 +536,8 @@
       <w:pPr>
         <w:pStyle w:val="berschrift2"/>
       </w:pPr>
-      <w:bookmarkStart w:id="32" w:name="mathemtatik"/>
-      <w:bookmarkEnd w:id="32"/>
+      <w:bookmarkStart w:id="33" w:name="mathemtatik"/>
+      <w:bookmarkEnd w:id="33"/>
       <w:r>
         <w:t xml:space="preserve">Mathemtatik</w:t>
       </w:r>
@@ -500,32 +558,43 @@
       </w:r>
       <m:oMath>
         <m:r>
-          <m:rPr/>
           <m:t>f</m:t>
         </m:r>
         <m:r>
-          <m:rPr/>
           <m:t>(</m:t>
         </m:r>
         <m:r>
-          <m:rPr/>
           <m:t>x</m:t>
         </m:r>
         <m:r>
-          <m:rPr/>
           <m:t>)</m:t>
         </m:r>
         <m:r>
-          <m:rPr/>
           <m:t>=</m:t>
         </m:r>
         <m:nary>
           <m:naryPr>
             <m:chr m:val="∑"/>
             <m:limLoc m:val="undOvr"/>
-            <m:subHide m:val="off"/>
-            <m:supHide m:val="off"/>
+            <m:subHide m:val="0"/>
+            <m:supHide m:val="0"/>
           </m:naryPr>
+          <m:sub>
+            <m:r>
+              <m:t>n</m:t>
+            </m:r>
+            <m:r>
+              <m:t>=</m:t>
+            </m:r>
+            <m:r>
+              <m:t>0</m:t>
+            </m:r>
+          </m:sub>
+          <m:sup>
+            <m:r>
+              <m:t>∞</m:t>
+            </m:r>
+          </m:sup>
           <m:e>
             <m:f>
               <m:fPr>
@@ -535,97 +604,62 @@
                 <m:sSup>
                   <m:e>
                     <m:r>
-                      <m:rPr/>
                       <m:t>f</m:t>
                     </m:r>
                   </m:e>
                   <m:sup>
                     <m:r>
-                      <m:rPr/>
                       <m:t>(</m:t>
                     </m:r>
                     <m:r>
-                      <m:rPr/>
                       <m:t>n</m:t>
                     </m:r>
                     <m:r>
-                      <m:rPr/>
                       <m:t>)</m:t>
                     </m:r>
                   </m:sup>
                 </m:sSup>
                 <m:r>
-                  <m:rPr/>
                   <m:t>(</m:t>
                 </m:r>
                 <m:r>
-                  <m:rPr/>
                   <m:t>a</m:t>
                 </m:r>
                 <m:r>
-                  <m:rPr/>
                   <m:t>)</m:t>
                 </m:r>
               </m:num>
               <m:den>
                 <m:r>
-                  <m:rPr/>
                   <m:t>n</m:t>
                 </m:r>
                 <m:r>
-                  <m:rPr/>
                   <m:t>!</m:t>
                 </m:r>
               </m:den>
             </m:f>
           </m:e>
-          <m:sub>
-            <m:r>
-              <m:rPr/>
-              <m:t>n</m:t>
-            </m:r>
-            <m:r>
-              <m:rPr/>
-              <m:t>=</m:t>
-            </m:r>
-            <m:r>
-              <m:rPr/>
-              <m:t>0</m:t>
-            </m:r>
-          </m:sub>
-          <m:sup>
-            <m:r>
-              <m:rPr/>
-              <m:t>∞</m:t>
-            </m:r>
-          </m:sup>
         </m:nary>
         <m:r>
-          <m:rPr/>
           <m:t>(</m:t>
         </m:r>
         <m:r>
-          <m:rPr/>
           <m:t>x</m:t>
         </m:r>
         <m:r>
-          <m:rPr/>
           <m:t>−</m:t>
         </m:r>
         <m:r>
-          <m:rPr/>
           <m:t>a</m:t>
         </m:r>
         <m:sSup>
           <m:e>
             <m:r>
-              <m:rPr/>
               <m:t>)</m:t>
             </m:r>
           </m:e>
           <m:sup>
             <m:r>
-              <m:rPr/>
               <m:t>n</m:t>
             </m:r>
           </m:sup>
@@ -655,62 +689,52 @@
                 <m:grow/>
               </m:dPr>
               <m:e>
-                <m:limLow>
+                <m:nary>
+                  <m:naryPr>
+                    <m:chr m:val="∑"/>
+                    <m:limLoc m:val="undOvr"/>
+                    <m:subHide m:val="0"/>
+                    <m:supHide m:val="0"/>
+                  </m:naryPr>
+                  <m:sub>
+                    <m:r>
+                      <m:t>k</m:t>
+                    </m:r>
+                    <m:r>
+                      <m:t>=</m:t>
+                    </m:r>
+                    <m:r>
+                      <m:t>1</m:t>
+                    </m:r>
+                  </m:sub>
+                  <m:sup>
+                    <m:r>
+                      <m:t>n</m:t>
+                    </m:r>
+                  </m:sup>
                   <m:e>
-                    <m:r>
-                      <m:rPr/>
-                      <m:t>∑</m:t>
-                    </m:r>
-                  </m:e>
-                  <m:lim>
-                    <m:limUpp>
+                    <m:sSub>
                       <m:e>
                         <m:r>
-                          <m:rPr/>
+                          <m:t>a</m:t>
+                        </m:r>
+                      </m:e>
+                      <m:sub>
+                        <m:r>
                           <m:t>k</m:t>
                         </m:r>
-                        <m:r>
-                          <m:rPr/>
-                          <m:t>=</m:t>
-                        </m:r>
-                        <m:r>
-                          <m:rPr/>
-                          <m:t>1</m:t>
-                        </m:r>
-                      </m:e>
-                      <m:lim>
-                        <m:r>
-                          <m:rPr/>
-                          <m:t>n</m:t>
-                        </m:r>
-                      </m:lim>
-                    </m:limUpp>
-                  </m:lim>
-                </m:limLow>
+                      </m:sub>
+                    </m:sSub>
+                  </m:e>
+                </m:nary>
                 <m:sSub>
                   <m:e>
                     <m:r>
-                      <m:rPr/>
-                      <m:t>a</m:t>
-                    </m:r>
-                  </m:e>
-                  <m:sub>
-                    <m:r>
-                      <m:rPr/>
-                      <m:t>k</m:t>
-                    </m:r>
-                  </m:sub>
-                </m:sSub>
-                <m:sSub>
-                  <m:e>
-                    <m:r>
-                      <m:rPr/>
                       <m:t>b</m:t>
                     </m:r>
                   </m:e>
                   <m:sub>
                     <m:r>
-                      <m:rPr/>
                       <m:t>k</m:t>
                     </m:r>
                   </m:sub>
@@ -720,13 +744,11 @@
           </m:e>
           <m:sup>
             <m:r>
-              <m:rPr/>
               <m:t>2</m:t>
             </m:r>
           </m:sup>
         </m:sSup>
         <m:r>
-          <m:rPr/>
           <m:t>≤</m:t>
         </m:r>
         <m:d>
@@ -736,58 +758,49 @@
             <m:grow/>
           </m:dPr>
           <m:e>
-            <m:limLow>
-              <m:e>
-                <m:r>
-                  <m:rPr/>
-                  <m:t>∑</m:t>
-                </m:r>
-              </m:e>
-              <m:lim>
-                <m:limUpp>
-                  <m:e>
-                    <m:r>
-                      <m:rPr/>
-                      <m:t>k</m:t>
-                    </m:r>
-                    <m:r>
-                      <m:rPr/>
-                      <m:t>=</m:t>
-                    </m:r>
-                    <m:r>
-                      <m:rPr/>
-                      <m:t>1</m:t>
-                    </m:r>
-                  </m:e>
-                  <m:lim>
-                    <m:r>
-                      <m:rPr/>
-                      <m:t>n</m:t>
-                    </m:r>
-                  </m:lim>
-                </m:limUpp>
-              </m:lim>
-            </m:limLow>
-            <m:sSubSup>
-              <m:e>
-                <m:r>
-                  <m:rPr/>
-                  <m:t>a</m:t>
-                </m:r>
-              </m:e>
+            <m:nary>
+              <m:naryPr>
+                <m:chr m:val="∑"/>
+                <m:limLoc m:val="undOvr"/>
+                <m:subHide m:val="0"/>
+                <m:supHide m:val="0"/>
+              </m:naryPr>
               <m:sub>
                 <m:r>
-                  <m:rPr/>
                   <m:t>k</m:t>
+                </m:r>
+                <m:r>
+                  <m:t>=</m:t>
+                </m:r>
+                <m:r>
+                  <m:t>1</m:t>
                 </m:r>
               </m:sub>
               <m:sup>
                 <m:r>
-                  <m:rPr/>
-                  <m:t>2</m:t>
+                  <m:t>n</m:t>
                 </m:r>
               </m:sup>
-            </m:sSubSup>
+              <m:e>
+                <m:sSubSup>
+                  <m:e>
+                    <m:r>
+                      <m:t>a</m:t>
+                    </m:r>
+                  </m:e>
+                  <m:sub>
+                    <m:r>
+                      <m:t>k</m:t>
+                    </m:r>
+                  </m:sub>
+                  <m:sup>
+                    <m:r>
+                      <m:t>2</m:t>
+                    </m:r>
+                  </m:sup>
+                </m:sSubSup>
+              </m:e>
+            </m:nary>
           </m:e>
         </m:d>
         <m:d>
@@ -797,58 +810,49 @@
             <m:grow/>
           </m:dPr>
           <m:e>
-            <m:limLow>
-              <m:e>
-                <m:r>
-                  <m:rPr/>
-                  <m:t>∑</m:t>
-                </m:r>
-              </m:e>
-              <m:lim>
-                <m:limUpp>
-                  <m:e>
-                    <m:r>
-                      <m:rPr/>
-                      <m:t>k</m:t>
-                    </m:r>
-                    <m:r>
-                      <m:rPr/>
-                      <m:t>=</m:t>
-                    </m:r>
-                    <m:r>
-                      <m:rPr/>
-                      <m:t>1</m:t>
-                    </m:r>
-                  </m:e>
-                  <m:lim>
-                    <m:r>
-                      <m:rPr/>
-                      <m:t>n</m:t>
-                    </m:r>
-                  </m:lim>
-                </m:limUpp>
-              </m:lim>
-            </m:limLow>
-            <m:sSubSup>
-              <m:e>
-                <m:r>
-                  <m:rPr/>
-                  <m:t>b</m:t>
-                </m:r>
-              </m:e>
+            <m:nary>
+              <m:naryPr>
+                <m:chr m:val="∑"/>
+                <m:limLoc m:val="undOvr"/>
+                <m:subHide m:val="0"/>
+                <m:supHide m:val="0"/>
+              </m:naryPr>
               <m:sub>
                 <m:r>
-                  <m:rPr/>
                   <m:t>k</m:t>
+                </m:r>
+                <m:r>
+                  <m:t>=</m:t>
+                </m:r>
+                <m:r>
+                  <m:t>1</m:t>
                 </m:r>
               </m:sub>
               <m:sup>
                 <m:r>
-                  <m:rPr/>
-                  <m:t>2</m:t>
+                  <m:t>n</m:t>
                 </m:r>
               </m:sup>
-            </m:sSubSup>
+              <m:e>
+                <m:sSubSup>
+                  <m:e>
+                    <m:r>
+                      <m:t>b</m:t>
+                    </m:r>
+                  </m:e>
+                  <m:sub>
+                    <m:r>
+                      <m:t>k</m:t>
+                    </m:r>
+                  </m:sub>
+                  <m:sup>
+                    <m:r>
+                      <m:t>2</m:t>
+                    </m:r>
+                  </m:sup>
+                </m:sSubSup>
+              </m:e>
+            </m:nary>
           </m:e>
         </m:d>
       </m:oMath>
@@ -869,8 +873,8 @@
       <w:pPr>
         <w:pStyle w:val="berschrift2"/>
       </w:pPr>
-      <w:bookmarkStart w:id="33" w:name="audio-video"/>
-      <w:bookmarkEnd w:id="33"/>
+      <w:bookmarkStart w:id="34" w:name="audio-video"/>
+      <w:bookmarkEnd w:id="34"/>
       <w:r>
         <w:t xml:space="preserve">Audio Video</w:t>
       </w:r>
@@ -960,8 +964,8 @@
       <w:pPr>
         <w:pStyle w:val="berschrift2"/>
       </w:pPr>
-      <w:bookmarkStart w:id="34" w:name="wikimedia-quelle"/>
-      <w:bookmarkEnd w:id="34"/>
+      <w:bookmarkStart w:id="35" w:name="wikimedia-quelle"/>
+      <w:bookmarkEnd w:id="35"/>
       <w:r>
         <w:t xml:space="preserve">WikiMedia Quelle</w:t>
       </w:r>
@@ -970,12 +974,54 @@
       <w:pPr>
         <w:pStyle w:val="Figure"/>
       </w:pPr>
+      <w:r>
+        <w:drawing>
+          <wp:inline>
+            <wp:extent cx="6191250" cy="4193418"/>
+            <wp:effectExtent b="0" l="0" r="0" t="0"/>
+            <wp:docPr descr="" title="" id="1" name="Picture"/>
+            <a:graphic>
+              <a:graphicData uri="http://schemas.openxmlformats.org/drawingml/2006/picture">
+                <pic:pic>
+                  <pic:nvPicPr>
+                    <pic:cNvPr descr="./images/PanDocWikiversity.png" id="0" name="Picture"/>
+                    <pic:cNvPicPr>
+                      <a:picLocks noChangeArrowheads="1" noChangeAspect="1"/>
+                    </pic:cNvPicPr>
+                  </pic:nvPicPr>
+                  <pic:blipFill>
+                    <a:blip r:embed="rId36"/>
+                    <a:stretch>
+                      <a:fillRect/>
+                    </a:stretch>
+                  </pic:blipFill>
+                  <pic:spPr bwMode="auto">
+                    <a:xfrm>
+                      <a:off x="0" y="0"/>
+                      <a:ext cx="6191250" cy="4193418"/>
+                    </a:xfrm>
+                    <a:prstGeom prst="rect">
+                      <a:avLst/>
+                    </a:prstGeom>
+                    <a:noFill/>
+                    <a:ln w="9525">
+                      <a:noFill/>
+                      <a:headEnd/>
+                      <a:tailEnd/>
+                    </a:ln>
+                  </pic:spPr>
+                </pic:pic>
+              </a:graphicData>
+            </a:graphic>
+          </wp:inline>
+        </w:drawing>
+      </w:r>
     </w:p>
     <w:p>
       <w:pPr>
         <w:pStyle w:val="FirstParagraph"/>
       </w:pPr>
-      <w:hyperlink r:id="rId35">
+      <w:hyperlink r:id="rId37">
         <w:r>
           <w:rPr>
             <w:rStyle w:val="Hyperlink"/>
@@ -988,8 +1034,8 @@
       <w:pPr>
         <w:pStyle w:val="berschrift2"/>
       </w:pPr>
-      <w:bookmarkStart w:id="36" w:name="pandoc-ausgabe-libreoffice"/>
-      <w:bookmarkEnd w:id="36"/>
+      <w:bookmarkStart w:id="38" w:name="pandoc-ausgabe-libreoffice"/>
+      <w:bookmarkEnd w:id="38"/>
       <w:r>
         <w:t xml:space="preserve">PanDoc-Ausgabe: LibreOffice</w:t>
       </w:r>
@@ -998,13 +1044,55 @@
       <w:pPr>
         <w:pStyle w:val="Figure"/>
       </w:pPr>
+      <w:r>
+        <w:drawing>
+          <wp:inline>
+            <wp:extent cx="6191250" cy="3531070"/>
+            <wp:effectExtent b="0" l="0" r="0" t="0"/>
+            <wp:docPr descr="" title="" id="1" name="Picture"/>
+            <a:graphic>
+              <a:graphicData uri="http://schemas.openxmlformats.org/drawingml/2006/picture">
+                <pic:pic>
+                  <pic:nvPicPr>
+                    <pic:cNvPr descr="./images/PanDocLibreOffice1col.png" id="0" name="Picture"/>
+                    <pic:cNvPicPr>
+                      <a:picLocks noChangeArrowheads="1" noChangeAspect="1"/>
+                    </pic:cNvPicPr>
+                  </pic:nvPicPr>
+                  <pic:blipFill>
+                    <a:blip r:embed="rId39"/>
+                    <a:stretch>
+                      <a:fillRect/>
+                    </a:stretch>
+                  </pic:blipFill>
+                  <pic:spPr bwMode="auto">
+                    <a:xfrm>
+                      <a:off x="0" y="0"/>
+                      <a:ext cx="6191250" cy="3531070"/>
+                    </a:xfrm>
+                    <a:prstGeom prst="rect">
+                      <a:avLst/>
+                    </a:prstGeom>
+                    <a:noFill/>
+                    <a:ln w="9525">
+                      <a:noFill/>
+                      <a:headEnd/>
+                      <a:tailEnd/>
+                    </a:ln>
+                  </pic:spPr>
+                </pic:pic>
+              </a:graphicData>
+            </a:graphic>
+          </wp:inline>
+        </w:drawing>
+      </w:r>
     </w:p>
     <w:p>
       <w:pPr>
         <w:pStyle w:val="berschrift2"/>
       </w:pPr>
-      <w:bookmarkStart w:id="37" w:name="pandoc-ausgabe-libreoffice-layout"/>
-      <w:bookmarkEnd w:id="37"/>
+      <w:bookmarkStart w:id="40" w:name="pandoc-ausgabe-libreoffice-layout"/>
+      <w:bookmarkEnd w:id="40"/>
       <w:r>
         <w:t xml:space="preserve">PanDoc-Ausgabe: LibreOffice Layout</w:t>
       </w:r>
@@ -1013,13 +1101,55 @@
       <w:pPr>
         <w:pStyle w:val="Figure"/>
       </w:pPr>
+      <w:r>
+        <w:drawing>
+          <wp:inline>
+            <wp:extent cx="6191250" cy="3532560"/>
+            <wp:effectExtent b="0" l="0" r="0" t="0"/>
+            <wp:docPr descr="" title="" id="1" name="Picture"/>
+            <a:graphic>
+              <a:graphicData uri="http://schemas.openxmlformats.org/drawingml/2006/picture">
+                <pic:pic>
+                  <pic:nvPicPr>
+                    <pic:cNvPr descr="./images/PanDocLibreOffice2col.png" id="0" name="Picture"/>
+                    <pic:cNvPicPr>
+                      <a:picLocks noChangeArrowheads="1" noChangeAspect="1"/>
+                    </pic:cNvPicPr>
+                  </pic:nvPicPr>
+                  <pic:blipFill>
+                    <a:blip r:embed="rId41"/>
+                    <a:stretch>
+                      <a:fillRect/>
+                    </a:stretch>
+                  </pic:blipFill>
+                  <pic:spPr bwMode="auto">
+                    <a:xfrm>
+                      <a:off x="0" y="0"/>
+                      <a:ext cx="6191250" cy="3532560"/>
+                    </a:xfrm>
+                    <a:prstGeom prst="rect">
+                      <a:avLst/>
+                    </a:prstGeom>
+                    <a:noFill/>
+                    <a:ln w="9525">
+                      <a:noFill/>
+                      <a:headEnd/>
+                      <a:tailEnd/>
+                    </a:ln>
+                  </pic:spPr>
+                </pic:pic>
+              </a:graphicData>
+            </a:graphic>
+          </wp:inline>
+        </w:drawing>
+      </w:r>
     </w:p>
     <w:p>
       <w:pPr>
         <w:pStyle w:val="berschrift2"/>
       </w:pPr>
-      <w:bookmarkStart w:id="38" w:name="pandoc-ausgabe-word-layout"/>
-      <w:bookmarkEnd w:id="38"/>
+      <w:bookmarkStart w:id="42" w:name="pandoc-ausgabe-word-layout"/>
+      <w:bookmarkEnd w:id="42"/>
       <w:r>
         <w:t xml:space="preserve">PanDoc-Ausgabe: Word Layout</w:t>
       </w:r>
@@ -1028,13 +1158,55 @@
       <w:pPr>
         <w:pStyle w:val="Figure"/>
       </w:pPr>
+      <w:r>
+        <w:drawing>
+          <wp:inline>
+            <wp:extent cx="6191250" cy="3923466"/>
+            <wp:effectExtent b="0" l="0" r="0" t="0"/>
+            <wp:docPr descr="" title="" id="1" name="Picture"/>
+            <a:graphic>
+              <a:graphicData uri="http://schemas.openxmlformats.org/drawingml/2006/picture">
+                <pic:pic>
+                  <pic:nvPicPr>
+                    <pic:cNvPr descr="./images/PanDocWord2col.png" id="0" name="Picture"/>
+                    <pic:cNvPicPr>
+                      <a:picLocks noChangeArrowheads="1" noChangeAspect="1"/>
+                    </pic:cNvPicPr>
+                  </pic:nvPicPr>
+                  <pic:blipFill>
+                    <a:blip r:embed="rId43"/>
+                    <a:stretch>
+                      <a:fillRect/>
+                    </a:stretch>
+                  </pic:blipFill>
+                  <pic:spPr bwMode="auto">
+                    <a:xfrm>
+                      <a:off x="0" y="0"/>
+                      <a:ext cx="6191250" cy="3923466"/>
+                    </a:xfrm>
+                    <a:prstGeom prst="rect">
+                      <a:avLst/>
+                    </a:prstGeom>
+                    <a:noFill/>
+                    <a:ln w="9525">
+                      <a:noFill/>
+                      <a:headEnd/>
+                      <a:tailEnd/>
+                    </a:ln>
+                  </pic:spPr>
+                </pic:pic>
+              </a:graphicData>
+            </a:graphic>
+          </wp:inline>
+        </w:drawing>
+      </w:r>
     </w:p>
     <w:p>
       <w:pPr>
         <w:pStyle w:val="berschrift2"/>
       </w:pPr>
-      <w:bookmarkStart w:id="39" w:name="pandoc-von-der-kommandozeile"/>
-      <w:bookmarkEnd w:id="39"/>
+      <w:bookmarkStart w:id="44" w:name="pandoc-von-der-kommandozeile"/>
+      <w:bookmarkEnd w:id="44"/>
       <w:r>
         <w:t xml:space="preserve">PanDoc von der Kommandozeile</w:t>
       </w:r>
@@ -1090,8 +1262,8 @@
       <w:pPr>
         <w:pStyle w:val="berschrift2"/>
       </w:pPr>
-      <w:bookmarkStart w:id="40" w:name="github-versionierung-einer-qualitätssicherung"/>
-      <w:bookmarkEnd w:id="40"/>
+      <w:bookmarkStart w:id="45" w:name="github-versionierung-einer-qualitätssicherung"/>
+      <w:bookmarkEnd w:id="45"/>
       <w:r>
         <w:t xml:space="preserve">GitHub: Versionierung einer Qualitätssicherung</w:t>
       </w:r>
@@ -1160,10 +1332,10 @@
       <w:pPr>
         <w:pStyle w:val="berschrift2"/>
       </w:pPr>
-      <w:bookmarkStart w:id="41" w:name="tutorials-für-markdown-wikimedia"/>
-      <w:bookmarkEnd w:id="41"/>
-      <w:r>
-        <w:t xml:space="preserve">Tutorials für Markdown &amp; WikiMedia</w:t>
+      <w:bookmarkStart w:id="46" w:name="tutorials-für-markdown-und-wikimedia"/>
+      <w:bookmarkEnd w:id="46"/>
+      <w:r>
+        <w:t xml:space="preserve">Tutorials für Markdown und WikiMedia</w:t>
       </w:r>
     </w:p>
     <w:p>
@@ -1180,7 +1352,7 @@
       <w:r>
         <w:t xml:space="preserve"> </w:t>
       </w:r>
-      <w:hyperlink r:id="rId42">
+      <w:hyperlink r:id="rId47">
         <w:r>
           <w:rPr>
             <w:rStyle w:val="Hyperlink"/>
@@ -1203,7 +1375,7 @@
       <w:r>
         <w:t xml:space="preserve"> </w:t>
       </w:r>
-      <w:hyperlink r:id="rId43">
+      <w:hyperlink r:id="rId48">
         <w:r>
           <w:rPr>
             <w:rStyle w:val="Hyperlink"/>
@@ -1216,8 +1388,8 @@
       <w:pPr>
         <w:pStyle w:val="berschrift2"/>
       </w:pPr>
-      <w:bookmarkStart w:id="44" w:name="zusammenfassung"/>
-      <w:bookmarkEnd w:id="44"/>
+      <w:bookmarkStart w:id="49" w:name="zusammenfassung"/>
+      <w:bookmarkEnd w:id="49"/>
       <w:r>
         <w:t xml:space="preserve">Zusammenfassung</w:t>
       </w:r>
@@ -2020,7 +2192,7 @@
     </w:lvl>
   </w:abstractNum>
   <w:abstractNum w:abstractNumId="990">
-    <w:nsid w:val="985c95a1"/>
+    <w:nsid w:val="f38a9a3c"/>
     <w:multiLevelType w:val="multilevel"/>
     <w:lvl w:ilvl="0">
       <w:numFmt w:val="bullet"/>
@@ -2101,7 +2273,7 @@
     </w:lvl>
   </w:abstractNum>
   <w:abstractNum w:abstractNumId="991">
-    <w:nsid w:val="5dc65e18"/>
+    <w:nsid w:val="7ab54104"/>
     <w:multiLevelType w:val="multilevel"/>
     <w:lvl w:ilvl="0">
       <w:numFmt w:val="bullet"/>

</xml_diff>